<commit_message>
add a function to store detected clones to database.
</commit_message>
<xml_diff>
--- a/JMC/howtouse.docx
+++ b/JMC/howtouse.docx
@@ -1,6 +1,6 @@
 
 <file path=word/document.xml><?xml version="1.0" encoding="utf-8"?>
-<w:document xmlns:wpc="http://schemas.microsoft.com/office/word/2010/wordprocessingCanvas" xmlns:mo="http://schemas.microsoft.com/office/mac/office/2008/main" xmlns:mc="http://schemas.openxmlformats.org/markup-compatibility/2006" xmlns:mv="urn:schemas-microsoft-com:mac:vml" xmlns:o="urn:schemas-microsoft-com:office:office" xmlns:r="http://schemas.openxmlformats.org/officeDocument/2006/relationships" xmlns:m="http://schemas.openxmlformats.org/officeDocument/2006/math" xmlns:v="urn:schemas-microsoft-com:vml" xmlns:wp14="http://schemas.microsoft.com/office/word/2010/wordprocessingDrawing" xmlns:wp="http://schemas.openxmlformats.org/drawingml/2006/wordprocessingDrawing" xmlns:w10="urn:schemas-microsoft-com:office:word" xmlns:w="http://schemas.openxmlformats.org/wordprocessingml/2006/main" xmlns:w14="http://schemas.microsoft.com/office/word/2010/wordml" xmlns:wpg="http://schemas.microsoft.com/office/word/2010/wordprocessingGroup" xmlns:wpi="http://schemas.microsoft.com/office/word/2010/wordprocessingInk" xmlns:wne="http://schemas.microsoft.com/office/word/2006/wordml" xmlns:wps="http://schemas.microsoft.com/office/word/2010/wordprocessingShape" mc:Ignorable="w14 wp14">
+<w:document xmlns:wpc="http://schemas.microsoft.com/office/word/2010/wordprocessingCanvas" xmlns:mc="http://schemas.openxmlformats.org/markup-compatibility/2006" xmlns:o="urn:schemas-microsoft-com:office:office" xmlns:r="http://schemas.openxmlformats.org/officeDocument/2006/relationships" xmlns:m="http://schemas.openxmlformats.org/officeDocument/2006/math" xmlns:v="urn:schemas-microsoft-com:vml" xmlns:wp14="http://schemas.microsoft.com/office/word/2010/wordprocessingDrawing" xmlns:wp="http://schemas.openxmlformats.org/drawingml/2006/wordprocessingDrawing" xmlns:w10="urn:schemas-microsoft-com:office:word" xmlns:w="http://schemas.openxmlformats.org/wordprocessingml/2006/main" xmlns:w14="http://schemas.microsoft.com/office/word/2010/wordml" xmlns:wpg="http://schemas.microsoft.com/office/word/2010/wordprocessingGroup" xmlns:wpi="http://schemas.microsoft.com/office/word/2010/wordprocessingInk" xmlns:wne="http://schemas.microsoft.com/office/word/2006/wordml" xmlns:wps="http://schemas.microsoft.com/office/word/2010/wordprocessingShape" mc:Ignorable="w14 wp14">
   <w:body>
     <w:p>
       <w:r>
@@ -282,7 +282,6 @@
         <w:t>-</w:t>
       </w:r>
       <w:proofErr w:type="spellStart"/>
-      <w:proofErr w:type="gramStart"/>
       <w:r>
         <w:rPr>
           <w:rFonts w:hint="eastAsia"/>
@@ -290,7 +289,6 @@
         <w:t>src</w:t>
       </w:r>
       <w:proofErr w:type="spellEnd"/>
-      <w:proofErr w:type="gramEnd"/>
       <w:r>
         <w:rPr>
           <w:rFonts w:hint="eastAsia"/>
@@ -314,7 +312,6 @@
         <w:t>-</w:t>
       </w:r>
       <w:proofErr w:type="spellStart"/>
-      <w:proofErr w:type="gramStart"/>
       <w:r>
         <w:rPr>
           <w:rFonts w:hint="eastAsia"/>
@@ -322,7 +319,6 @@
         <w:t>thd</w:t>
       </w:r>
       <w:proofErr w:type="spellEnd"/>
-      <w:proofErr w:type="gramEnd"/>
       <w:r>
         <w:rPr>
           <w:rFonts w:hint="eastAsia"/>
@@ -346,7 +342,6 @@
         <w:t>-</w:t>
       </w:r>
       <w:proofErr w:type="spellStart"/>
-      <w:proofErr w:type="gramStart"/>
       <w:r>
         <w:rPr>
           <w:rFonts w:hint="eastAsia"/>
@@ -354,7 +349,6 @@
         <w:t>db</w:t>
       </w:r>
       <w:proofErr w:type="spellEnd"/>
-      <w:proofErr w:type="gramEnd"/>
       <w:r>
         <w:rPr>
           <w:rFonts w:hint="eastAsia"/>
@@ -389,21 +383,7 @@
         <w:rPr>
           <w:rFonts w:hint="eastAsia"/>
         </w:rPr>
-        <w:t>-</w:t>
-      </w:r>
-      <w:proofErr w:type="gramStart"/>
-      <w:r>
-        <w:rPr>
-          <w:rFonts w:hint="eastAsia"/>
-        </w:rPr>
-        <w:t>v</w:t>
-      </w:r>
-      <w:proofErr w:type="gramEnd"/>
-      <w:r>
-        <w:rPr>
-          <w:rFonts w:hint="eastAsia"/>
-        </w:rPr>
-        <w:t>: verbose output</w:t>
+        <w:t>-v: verbose output</w:t>
       </w:r>
     </w:p>
     <w:p/>
@@ -508,21 +488,7 @@
         <w:rPr>
           <w:rFonts w:hint="eastAsia"/>
         </w:rPr>
-        <w:t>-</w:t>
-      </w:r>
-      <w:proofErr w:type="gramStart"/>
-      <w:r>
-        <w:rPr>
-          <w:rFonts w:hint="eastAsia"/>
-        </w:rPr>
-        <w:t>target</w:t>
-      </w:r>
-      <w:proofErr w:type="gramEnd"/>
-      <w:r>
-        <w:rPr>
-          <w:rFonts w:hint="eastAsia"/>
-        </w:rPr>
-        <w:t>: specifies a file name include a half-written method</w:t>
+        <w:t>-target: specifies a file name include a half-written method</w:t>
       </w:r>
     </w:p>
     <w:p>
@@ -538,21 +504,7 @@
         <w:rPr>
           <w:rFonts w:hint="eastAsia"/>
         </w:rPr>
-        <w:t>-</w:t>
-      </w:r>
-      <w:proofErr w:type="gramStart"/>
-      <w:r>
-        <w:rPr>
-          <w:rFonts w:hint="eastAsia"/>
-        </w:rPr>
-        <w:t>caret</w:t>
-      </w:r>
-      <w:proofErr w:type="gramEnd"/>
-      <w:r>
-        <w:rPr>
-          <w:rFonts w:hint="eastAsia"/>
-        </w:rPr>
-        <w:t>: specifies a line number of half-written method (any line in the method is OK)</w:t>
+        <w:t>-caret: specifies a line number of half-written method (any line in the method is OK)</w:t>
       </w:r>
     </w:p>
     <w:p>
@@ -571,7 +523,6 @@
         <w:t>-</w:t>
       </w:r>
       <w:proofErr w:type="spellStart"/>
-      <w:proofErr w:type="gramStart"/>
       <w:r>
         <w:rPr>
           <w:rFonts w:hint="eastAsia"/>
@@ -579,7 +530,6 @@
         <w:t>db</w:t>
       </w:r>
       <w:proofErr w:type="spellEnd"/>
-      <w:proofErr w:type="gramEnd"/>
       <w:r>
         <w:rPr>
           <w:rFonts w:hint="eastAsia"/>
@@ -638,8 +588,6 @@
       <w:r>
         <w:t>dbname</w:t>
       </w:r>
-      <w:bookmarkStart w:id="0" w:name="_GoBack"/>
-      <w:bookmarkEnd w:id="0"/>
       <w:proofErr w:type="spellEnd"/>
     </w:p>
     <w:p>
@@ -652,16 +600,42 @@
         <w:ind w:leftChars="0"/>
       </w:pPr>
       <w:r>
+        <w:t>-clones: specifies a file where detection results were stored.</w:t>
+      </w:r>
+      <w:r>
+        <w:rPr>
+          <w:rFonts w:hint="eastAsia"/>
+        </w:rPr>
+        <w:t xml:space="preserve"> If this option is not provided, detected clones are stored into the database specified by </w:t>
+      </w:r>
+      <w:r>
+        <w:t>“</w:t>
+      </w:r>
+      <w:r>
+        <w:rPr>
+          <w:rFonts w:hint="eastAsia"/>
+        </w:rPr>
         <w:t>-</w:t>
       </w:r>
-      <w:proofErr w:type="gramStart"/>
-      <w:r>
-        <w:t>clones</w:t>
-      </w:r>
-      <w:proofErr w:type="gramEnd"/>
-      <w:r>
-        <w:t>: specifies a file where detection results were stored.</w:t>
-      </w:r>
+      <w:proofErr w:type="spellStart"/>
+      <w:r>
+        <w:rPr>
+          <w:rFonts w:hint="eastAsia"/>
+        </w:rPr>
+        <w:t>db</w:t>
+      </w:r>
+      <w:proofErr w:type="spellEnd"/>
+      <w:r>
+        <w:t>”</w:t>
+      </w:r>
+      <w:r>
+        <w:rPr>
+          <w:rFonts w:hint="eastAsia"/>
+        </w:rPr>
+        <w:t xml:space="preserve"> option.</w:t>
+      </w:r>
+      <w:bookmarkStart w:id="0" w:name="_GoBack"/>
+      <w:bookmarkEnd w:id="0"/>
     </w:p>
     <w:p>
       <w:pPr>
@@ -673,15 +647,7 @@
         <w:ind w:leftChars="0"/>
       </w:pPr>
       <w:r>
-        <w:t>-</w:t>
-      </w:r>
-      <w:proofErr w:type="gramStart"/>
-      <w:r>
-        <w:t>threshold</w:t>
-      </w:r>
-      <w:proofErr w:type="gramEnd"/>
-      <w:r>
-        <w:t xml:space="preserve">: specifies a minimum size (the number of tokens) of clones to be detected. </w:t>
+        <w:t xml:space="preserve">-threshold: specifies a minimum size (the number of tokens) of clones to be detected. </w:t>
       </w:r>
     </w:p>
     <w:p>
@@ -697,12 +663,10 @@
         <w:t>-</w:t>
       </w:r>
       <w:proofErr w:type="spellStart"/>
-      <w:proofErr w:type="gramStart"/>
       <w:r>
         <w:t>db</w:t>
       </w:r>
       <w:proofErr w:type="spellEnd"/>
-      <w:proofErr w:type="gramEnd"/>
       <w:r>
         <w:t xml:space="preserve">: specifies a database that was created by </w:t>
       </w:r>
@@ -798,6 +762,7 @@
         <w:jc w:val="left"/>
       </w:pPr>
       <w:r>
+        <w:lastRenderedPageBreak/>
         <w:t xml:space="preserve">1, </w:t>
       </w:r>
       <w:proofErr w:type="spellStart"/>
@@ -814,7 +779,6 @@
         <w:jc w:val="left"/>
       </w:pPr>
       <w:r>
-        <w:lastRenderedPageBreak/>
         <w:t xml:space="preserve">2, </w:t>
       </w:r>
       <w:proofErr w:type="spellStart"/>
@@ -852,15 +816,7 @@
         <w:jc w:val="left"/>
       </w:pPr>
       <w:r>
-        <w:t xml:space="preserve">The above example includes two clone groups. The first </w:t>
-      </w:r>
-      <w:proofErr w:type="gramStart"/>
-      <w:r>
-        <w:t>group are</w:t>
-      </w:r>
-      <w:proofErr w:type="gramEnd"/>
-      <w:r>
-        <w:t xml:space="preserve"> located in </w:t>
+        <w:t xml:space="preserve">The above example includes two clone groups. The first group are located in </w:t>
       </w:r>
       <w:proofErr w:type="spellStart"/>
       <w:r>
@@ -911,7 +867,7 @@
 </file>
 
 <file path=word/numbering.xml><?xml version="1.0" encoding="utf-8"?>
-<w:numbering xmlns:wpc="http://schemas.microsoft.com/office/word/2010/wordprocessingCanvas" xmlns:mo="http://schemas.microsoft.com/office/mac/office/2008/main" xmlns:mc="http://schemas.openxmlformats.org/markup-compatibility/2006" xmlns:mv="urn:schemas-microsoft-com:mac:vml" xmlns:o="urn:schemas-microsoft-com:office:office" xmlns:r="http://schemas.openxmlformats.org/officeDocument/2006/relationships" xmlns:m="http://schemas.openxmlformats.org/officeDocument/2006/math" xmlns:v="urn:schemas-microsoft-com:vml" xmlns:wp14="http://schemas.microsoft.com/office/word/2010/wordprocessingDrawing" xmlns:wp="http://schemas.openxmlformats.org/drawingml/2006/wordprocessingDrawing" xmlns:w10="urn:schemas-microsoft-com:office:word" xmlns:w="http://schemas.openxmlformats.org/wordprocessingml/2006/main" xmlns:w14="http://schemas.microsoft.com/office/word/2010/wordml" xmlns:wpg="http://schemas.microsoft.com/office/word/2010/wordprocessingGroup" xmlns:wpi="http://schemas.microsoft.com/office/word/2010/wordprocessingInk" xmlns:wne="http://schemas.microsoft.com/office/word/2006/wordml" xmlns:wps="http://schemas.microsoft.com/office/word/2010/wordprocessingShape" mc:Ignorable="w14 wp14">
+<w:numbering xmlns:wpc="http://schemas.microsoft.com/office/word/2010/wordprocessingCanvas" xmlns:mc="http://schemas.openxmlformats.org/markup-compatibility/2006" xmlns:o="urn:schemas-microsoft-com:office:office" xmlns:r="http://schemas.openxmlformats.org/officeDocument/2006/relationships" xmlns:m="http://schemas.openxmlformats.org/officeDocument/2006/math" xmlns:v="urn:schemas-microsoft-com:vml" xmlns:wp14="http://schemas.microsoft.com/office/word/2010/wordprocessingDrawing" xmlns:wp="http://schemas.openxmlformats.org/drawingml/2006/wordprocessingDrawing" xmlns:w10="urn:schemas-microsoft-com:office:word" xmlns:w="http://schemas.openxmlformats.org/wordprocessingml/2006/main" xmlns:w14="http://schemas.microsoft.com/office/word/2010/wordml" xmlns:wpg="http://schemas.microsoft.com/office/word/2010/wordprocessingGroup" xmlns:wpi="http://schemas.microsoft.com/office/word/2010/wordprocessingInk" xmlns:wne="http://schemas.microsoft.com/office/word/2006/wordml" xmlns:wps="http://schemas.microsoft.com/office/word/2010/wordprocessingShape" mc:Ignorable="w14 wp14">
   <w:abstractNum w:abstractNumId="0">
     <w:nsid w:val="3CAC4F8B"/>
     <w:multiLevelType w:val="hybridMultilevel"/>
@@ -1393,7 +1349,7 @@
     </w:rPrDefault>
     <w:pPrDefault/>
   </w:docDefaults>
-  <w:latentStyles w:defLockedState="0" w:defUIPriority="99" w:defSemiHidden="1" w:defUnhideWhenUsed="1" w:defQFormat="0" w:count="276">
+  <w:latentStyles w:defLockedState="0" w:defUIPriority="99" w:defSemiHidden="1" w:defUnhideWhenUsed="1" w:defQFormat="0" w:count="267">
     <w:lsdException w:name="Normal" w:semiHidden="0" w:uiPriority="0" w:unhideWhenUsed="0" w:qFormat="1"/>
     <w:lsdException w:name="heading 1" w:semiHidden="0" w:uiPriority="9" w:unhideWhenUsed="0" w:qFormat="1"/>
     <w:lsdException w:name="heading 2" w:uiPriority="9" w:qFormat="1"/>
@@ -1581,7 +1537,7 @@
 </file>
 
 <file path=word/stylesWithEffects.xml><?xml version="1.0" encoding="utf-8"?>
-<w:styles xmlns:wpc="http://schemas.microsoft.com/office/word/2010/wordprocessingCanvas" xmlns:mo="http://schemas.microsoft.com/office/mac/office/2008/main" xmlns:mc="http://schemas.openxmlformats.org/markup-compatibility/2006" xmlns:mv="urn:schemas-microsoft-com:mac:vml" xmlns:o="urn:schemas-microsoft-com:office:office" xmlns:r="http://schemas.openxmlformats.org/officeDocument/2006/relationships" xmlns:m="http://schemas.openxmlformats.org/officeDocument/2006/math" xmlns:v="urn:schemas-microsoft-com:vml" xmlns:wp14="http://schemas.microsoft.com/office/word/2010/wordprocessingDrawing" xmlns:wp="http://schemas.openxmlformats.org/drawingml/2006/wordprocessingDrawing" xmlns:w10="urn:schemas-microsoft-com:office:word" xmlns:w="http://schemas.openxmlformats.org/wordprocessingml/2006/main" xmlns:w14="http://schemas.microsoft.com/office/word/2010/wordml" xmlns:wpg="http://schemas.microsoft.com/office/word/2010/wordprocessingGroup" xmlns:wpi="http://schemas.microsoft.com/office/word/2010/wordprocessingInk" xmlns:wne="http://schemas.microsoft.com/office/word/2006/wordml" xmlns:wps="http://schemas.microsoft.com/office/word/2010/wordprocessingShape" mc:Ignorable="w14 wp14">
+<w:styles xmlns:wpc="http://schemas.microsoft.com/office/word/2010/wordprocessingCanvas" xmlns:mc="http://schemas.openxmlformats.org/markup-compatibility/2006" xmlns:o="urn:schemas-microsoft-com:office:office" xmlns:r="http://schemas.openxmlformats.org/officeDocument/2006/relationships" xmlns:m="http://schemas.openxmlformats.org/officeDocument/2006/math" xmlns:v="urn:schemas-microsoft-com:vml" xmlns:wp14="http://schemas.microsoft.com/office/word/2010/wordprocessingDrawing" xmlns:wp="http://schemas.openxmlformats.org/drawingml/2006/wordprocessingDrawing" xmlns:w10="urn:schemas-microsoft-com:office:word" xmlns:w="http://schemas.openxmlformats.org/wordprocessingml/2006/main" xmlns:w14="http://schemas.microsoft.com/office/word/2010/wordml" xmlns:wpg="http://schemas.microsoft.com/office/word/2010/wordprocessingGroup" xmlns:wpi="http://schemas.microsoft.com/office/word/2010/wordprocessingInk" xmlns:wne="http://schemas.microsoft.com/office/word/2006/wordml" xmlns:wps="http://schemas.microsoft.com/office/word/2010/wordprocessingShape" mc:Ignorable="w14 wp14">
   <w:docDefaults>
     <w:rPrDefault>
       <w:rPr>
@@ -1594,7 +1550,7 @@
     </w:rPrDefault>
     <w:pPrDefault/>
   </w:docDefaults>
-  <w:latentStyles w:defLockedState="0" w:defUIPriority="99" w:defSemiHidden="1" w:defUnhideWhenUsed="1" w:defQFormat="0" w:count="276">
+  <w:latentStyles w:defLockedState="0" w:defUIPriority="99" w:defSemiHidden="1" w:defUnhideWhenUsed="1" w:defQFormat="0" w:count="267">
     <w:lsdException w:name="Normal" w:semiHidden="0" w:uiPriority="0" w:unhideWhenUsed="0" w:qFormat="1"/>
     <w:lsdException w:name="heading 1" w:semiHidden="0" w:uiPriority="9" w:unhideWhenUsed="0" w:qFormat="1"/>
     <w:lsdException w:name="heading 2" w:uiPriority="9" w:qFormat="1"/>

</xml_diff>